<commit_message>
weekly project and code dirctory
</commit_message>
<xml_diff>
--- a/Gov.net时间表和目录.docx
+++ b/Gov.net时间表和目录.docx
@@ -31,19 +31,17 @@
     </w:p>
     <w:p>
       <w:pPr>
-        <w:pStyle w:val="3"/>
-        <w:bidi w:val="0"/>
-        <w:rPr>
-          <w:rFonts w:hint="eastAsia"/>
-          <w:lang w:val="en-US" w:eastAsia="zh-CN"/>
-        </w:rPr>
-      </w:pPr>
-      <w:r>
-        <w:rPr>
-          <w:rFonts w:hint="eastAsia"/>
-          <w:lang w:val="en-US" w:eastAsia="zh-CN"/>
-        </w:rPr>
-        <w:t>公司常用摄像机图像的用在不同平台的码流获取。包括常用码流的结构和编码方式。</w:t>
+        <w:rPr>
+          <w:rFonts w:hint="eastAsia"/>
+          <w:lang w:val="en-US" w:eastAsia="zh-CN"/>
+        </w:rPr>
+      </w:pPr>
+      <w:r>
+        <w:rPr>
+          <w:rFonts w:hint="eastAsia"/>
+          <w:lang w:val="en-US" w:eastAsia="zh-CN"/>
+        </w:rPr>
+        <w:t>公司常用摄像机图像的用在不同平台的码流获取。包括常用码流的结构和编码方式。码流的获取，Onvif 码流的结构</w:t>
       </w:r>
     </w:p>
     <w:p>
@@ -62,18 +60,6 @@
       </w:r>
       <w:bookmarkStart w:id="0" w:name="_GoBack"/>
       <w:bookmarkEnd w:id="0"/>
-    </w:p>
-    <w:p>
-      <w:pPr>
-        <w:numPr>
-          <w:ilvl w:val="0"/>
-          <w:numId w:val="1"/>
-        </w:numPr>
-        <w:rPr>
-          <w:rFonts w:hint="default"/>
-          <w:lang w:val="en-US" w:eastAsia="zh-CN"/>
-        </w:rPr>
-      </w:pPr>
       <w:r>
         <w:rPr>
           <w:rFonts w:hint="eastAsia"/>
@@ -130,7 +116,7 @@
           <w:rFonts w:hint="eastAsia"/>
           <w:lang w:val="en-US" w:eastAsia="zh-CN"/>
         </w:rPr>
-        <w:t>OpenCV 软件常用模块的比对分析以及选择</w:t>
+        <w:t>OpenCV 软件常用模块的比对分析以及选择试验</w:t>
       </w:r>
       <w:r>
         <w:rPr>
@@ -138,21 +124,6 @@
           <w:lang w:val="en-US" w:eastAsia="zh-CN"/>
         </w:rPr>
         <w:t>。</w:t>
-      </w:r>
-    </w:p>
-    <w:p>
-      <w:pPr>
-        <w:rPr>
-          <w:rFonts w:hint="eastAsia"/>
-          <w:lang w:val="en-US" w:eastAsia="zh-CN"/>
-        </w:rPr>
-      </w:pPr>
-      <w:r>
-        <w:rPr>
-          <w:rFonts w:hint="eastAsia"/>
-          <w:lang w:val="en-US" w:eastAsia="zh-CN"/>
-        </w:rPr>
-        <w:t>码流的获取，Onvif 码流的结构</w:t>
       </w:r>
     </w:p>
     <w:p>
@@ -808,29 +779,6 @@
     </w:sectPr>
   </w:body>
 </w:document>
-</file>
-
-<file path=word/numbering.xml><?xml version="1.0" encoding="utf-8"?>
-<w:numbering xmlns:wpc="http://schemas.microsoft.com/office/word/2010/wordprocessingCanvas" xmlns:mc="http://schemas.openxmlformats.org/markup-compatibility/2006" xmlns:o="urn:schemas-microsoft-com:office:office" xmlns:r="http://schemas.openxmlformats.org/officeDocument/2006/relationships" xmlns:m="http://schemas.openxmlformats.org/officeDocument/2006/math" xmlns:v="urn:schemas-microsoft-com:vml" xmlns:wp14="http://schemas.microsoft.com/office/word/2010/wordprocessingDrawing" xmlns:wp="http://schemas.openxmlformats.org/drawingml/2006/wordprocessingDrawing" xmlns:w10="urn:schemas-microsoft-com:office:word" xmlns:w="http://schemas.openxmlformats.org/wordprocessingml/2006/main" xmlns:w14="http://schemas.microsoft.com/office/word/2010/wordml" xmlns:wpg="http://schemas.microsoft.com/office/word/2010/wordprocessingGroup" xmlns:wpi="http://schemas.microsoft.com/office/word/2010/wordprocessingInk" xmlns:wne="http://schemas.microsoft.com/office/word/2006/wordml" xmlns:wps="http://schemas.microsoft.com/office/word/2010/wordprocessingShape" mc:Ignorable="w14 wp14">
-  <w:abstractNum w:abstractNumId="0">
-    <w:nsid w:val="632A30A4"/>
-    <w:multiLevelType w:val="singleLevel"/>
-    <w:tmpl w:val="632A30A4"/>
-    <w:lvl w:ilvl="0" w:tentative="0">
-      <w:start w:val="2"/>
-      <w:numFmt w:val="chineseCounting"/>
-      <w:suff w:val="nothing"/>
-      <w:lvlText w:val="（%1）"/>
-      <w:lvlJc w:val="left"/>
-      <w:rPr>
-        <w:rFonts w:hint="eastAsia"/>
-      </w:rPr>
-    </w:lvl>
-  </w:abstractNum>
-  <w:num w:numId="1">
-    <w:abstractNumId w:val="0"/>
-  </w:num>
-</w:numbering>
 </file>
 
 <file path=word/styles.xml><?xml version="1.0" encoding="utf-8"?>
@@ -928,7 +876,7 @@
     <w:lsdException w:unhideWhenUsed="0" w:uiPriority="0" w:semiHidden="0" w:name="Body Text Indent 2"/>
     <w:lsdException w:unhideWhenUsed="0" w:uiPriority="0" w:semiHidden="0" w:name="Body Text Indent 3"/>
     <w:lsdException w:unhideWhenUsed="0" w:uiPriority="0" w:semiHidden="0" w:name="Block Text"/>
-    <w:lsdException w:unhideWhenUsed="0" w:uiPriority="0" w:semiHidden="0" w:name="Hyperlink"/>
+    <w:lsdException w:qFormat="1" w:unhideWhenUsed="0" w:uiPriority="0" w:semiHidden="0" w:name="Hyperlink"/>
     <w:lsdException w:unhideWhenUsed="0" w:uiPriority="0" w:semiHidden="0" w:name="FollowedHyperlink"/>
     <w:lsdException w:qFormat="1" w:unhideWhenUsed="0" w:uiPriority="0" w:semiHidden="0" w:name="Strong"/>
     <w:lsdException w:qFormat="1" w:unhideWhenUsed="0" w:uiPriority="0" w:semiHidden="0" w:name="Emphasis"/>
@@ -1187,6 +1135,7 @@
   <w:style w:type="character" w:styleId="7">
     <w:name w:val="Hyperlink"/>
     <w:basedOn w:val="6"/>
+    <w:qFormat/>
     <w:uiPriority w:val="0"/>
     <w:rPr>
       <w:color w:val="0000FF"/>
@@ -1196,6 +1145,7 @@
   <w:style w:type="character" w:customStyle="1" w:styleId="8">
     <w:name w:val="标题 5 Char"/>
     <w:link w:val="4"/>
+    <w:qFormat/>
     <w:uiPriority w:val="0"/>
     <w:rPr>
       <w:b/>

</xml_diff>